<commit_message>
doc fin fonction display
</commit_message>
<xml_diff>
--- a/doc/OverwatchCollection_DocTechnique/OverwatchCollection_DocTechnique2.docx
+++ b/doc/OverwatchCollection_DocTechnique/OverwatchCollection_DocTechnique2.docx
@@ -14799,13 +14799,17 @@
     </w:p>
     <w:p>
       <w:r>
-        <w:t xml:space="preserve">Cette fonction retourne un chaine de caractères qui contient le code HTML pour afficher </w:t>
-      </w:r>
-      <w:proofErr w:type="gramStart"/>
-      <w:r>
-        <w:t>un</w:t>
-      </w:r>
-      <w:proofErr w:type="gramEnd"/>
+        <w:t xml:space="preserve">Cette fonction retourne </w:t>
+      </w:r>
+      <w:r>
+        <w:t>une</w:t>
+      </w:r>
+      <w:r>
+        <w:t xml:space="preserve"> chaine de caractères qui contient le code HTML pour afficher </w:t>
+      </w:r>
+      <w:r>
+        <w:t>une</w:t>
+      </w:r>
       <w:r>
         <w:t xml:space="preserve"> barre de progression.</w:t>
       </w:r>
@@ -14836,12 +14840,7 @@
       </w:r>
       <w:proofErr w:type="spellEnd"/>
       <w:r>
-        <w:t xml:space="preserve"> e</w:t>
-      </w:r>
-      <w:bookmarkStart w:id="59" w:name="_GoBack"/>
-      <w:bookmarkEnd w:id="59"/>
-      <w:r>
-        <w:t>st la largeur, en pourcentage du conteneur parent, du la barre de progression et $</w:t>
+        <w:t xml:space="preserve"> est la largeur, en pourcentage du conteneur parent, du la barre de progression et $</w:t>
       </w:r>
       <w:proofErr w:type="spellStart"/>
       <w:r>
@@ -14916,12 +14915,161 @@
     </w:p>
     <w:p>
       <w:pPr>
+        <w:pStyle w:val="Titre5"/>
+        <w:rPr>
+          <w:rFonts w:eastAsia="Times New Roman"/>
+          <w:color w:val="D4D4D4"/>
+          <w:lang w:eastAsia="fr-CH"/>
+        </w:rPr>
+      </w:pPr>
+      <w:bookmarkStart w:id="59" w:name="_Toc485288368"/>
+      <w:proofErr w:type="spellStart"/>
+      <w:proofErr w:type="gramStart"/>
+      <w:r>
+        <w:rPr>
+          <w:rFonts w:eastAsia="Times New Roman"/>
+          <w:lang w:eastAsia="fr-CH"/>
+        </w:rPr>
+        <w:t>DisplayMainProgressBar</w:t>
+      </w:r>
+      <w:proofErr w:type="spellEnd"/>
+      <w:r>
+        <w:t>(</w:t>
+      </w:r>
+      <w:proofErr w:type="gramEnd"/>
+      <w:r>
+        <w:t>$</w:t>
+      </w:r>
+      <w:proofErr w:type="spellStart"/>
+      <w:r>
+        <w:t>id_user</w:t>
+      </w:r>
+      <w:proofErr w:type="spellEnd"/>
+      <w:r>
+        <w:t>)</w:t>
+      </w:r>
+      <w:r>
+        <w:rPr>
+          <w:rFonts w:eastAsia="Times New Roman"/>
+          <w:lang w:eastAsia="fr-CH"/>
+        </w:rPr>
+        <w:t xml:space="preserve">, </w:t>
+      </w:r>
+      <w:proofErr w:type="spellStart"/>
+      <w:r>
+        <w:rPr>
+          <w:rFonts w:eastAsia="Times New Roman"/>
+          <w:lang w:eastAsia="fr-CH"/>
+        </w:rPr>
+        <w:t>DisplayEventsProgressBar</w:t>
+      </w:r>
+      <w:proofErr w:type="spellEnd"/>
+      <w:r>
+        <w:t>($</w:t>
+      </w:r>
+      <w:proofErr w:type="spellStart"/>
+      <w:r>
+        <w:t>id_user</w:t>
+      </w:r>
+      <w:proofErr w:type="spellEnd"/>
+      <w:r>
+        <w:t>)</w:t>
+      </w:r>
+      <w:r>
+        <w:rPr>
+          <w:rFonts w:eastAsia="Times New Roman"/>
+          <w:color w:val="D4D4D4"/>
+          <w:lang w:eastAsia="fr-CH"/>
+        </w:rPr>
+        <w:t xml:space="preserve"> et </w:t>
+      </w:r>
+      <w:proofErr w:type="spellStart"/>
+      <w:r>
+        <w:rPr>
+          <w:rFonts w:eastAsia="Times New Roman"/>
+          <w:lang w:eastAsia="fr-CH"/>
+        </w:rPr>
+        <w:t>DisplayHeroesProgressBar</w:t>
+      </w:r>
+      <w:proofErr w:type="spellEnd"/>
+      <w:r>
+        <w:t>($</w:t>
+      </w:r>
+      <w:proofErr w:type="spellStart"/>
+      <w:r>
+        <w:t>id_user</w:t>
+      </w:r>
+      <w:proofErr w:type="spellEnd"/>
+      <w:r>
+        <w:t>)</w:t>
+      </w:r>
+    </w:p>
+    <w:p>
+      <w:pPr>
+        <w:rPr>
+          <w:lang w:eastAsia="fr-CH"/>
+        </w:rPr>
+      </w:pPr>
+      <w:r>
+        <w:rPr>
+          <w:lang w:eastAsia="fr-CH"/>
+        </w:rPr>
+        <w:t>Ces fonctions affichent les barres de progression de leurs catégories respectives, la première affiche une barre pour tous les objets, la deuxième affiche une barre pour chaque événement du jeu et la troisième affiche une barre pour chaque héros. Elles affichent aussi les titres des barres et le nombre d’objet de l’utilisateur sur le nombre d’objets en tout pour chaque barre.</w:t>
+      </w:r>
+    </w:p>
+    <w:p>
+      <w:pPr>
+        <w:pStyle w:val="Titre5"/>
+      </w:pPr>
+      <w:proofErr w:type="spellStart"/>
+      <w:proofErr w:type="gramStart"/>
+      <w:r>
+        <w:rPr>
+          <w:rFonts w:eastAsia="Times New Roman"/>
+          <w:lang w:eastAsia="fr-CH"/>
+        </w:rPr>
+        <w:t>DisplayAccountStats</w:t>
+      </w:r>
+      <w:proofErr w:type="spellEnd"/>
+      <w:r>
+        <w:t>(</w:t>
+      </w:r>
+      <w:proofErr w:type="gramEnd"/>
+      <w:r>
+        <w:t>$</w:t>
+      </w:r>
+      <w:proofErr w:type="spellStart"/>
+      <w:r>
+        <w:t>id_user</w:t>
+      </w:r>
+      <w:proofErr w:type="spellEnd"/>
+      <w:r>
+        <w:t>)</w:t>
+      </w:r>
+    </w:p>
+    <w:p>
+      <w:r>
+        <w:rPr>
+          <w:lang w:eastAsia="fr-CH"/>
+        </w:rPr>
+        <w:t>Cette fonction regroupe les fonctions d’affichage de statistiques (par exemple les barres de progressions)</w:t>
+      </w:r>
+      <w:r>
+        <w:rPr>
+          <w:lang w:eastAsia="fr-CH"/>
+        </w:rPr>
+        <w:t xml:space="preserve"> et les met toutes dans une section.</w:t>
+      </w:r>
+    </w:p>
+    <w:p>
+      <w:pPr>
         <w:pStyle w:val="Titre3"/>
       </w:pPr>
-      <w:bookmarkStart w:id="60" w:name="_Toc485288368"/>
       <w:r>
         <w:t>Les actions en GET</w:t>
       </w:r>
+      <w:bookmarkStart w:id="60" w:name="_GoBack"/>
+      <w:bookmarkEnd w:id="59"/>
       <w:bookmarkEnd w:id="60"/>
     </w:p>
     <w:p>
@@ -14944,7 +15092,10 @@
         </w:r>
       </w:hyperlink>
       <w:r>
-        <w:t xml:space="preserve"> - syntaxe </w:t>
+        <w:t xml:space="preserve"> - S</w:t>
+      </w:r>
+      <w:r>
+        <w:t xml:space="preserve">yntaxe </w:t>
       </w:r>
       <w:proofErr w:type="spellStart"/>
       <w:r>
@@ -14952,9 +15103,30 @@
       </w:r>
       <w:proofErr w:type="spellEnd"/>
     </w:p>
+    <w:p>
+      <w:hyperlink r:id="rId40" w:history="1">
+        <w:r>
+          <w:rPr>
+            <w:rStyle w:val="Lienhypertexte"/>
+          </w:rPr>
+          <w:t>https://stackoverflow.com/questions/36760/sql-query-count-with-0-count</w:t>
+        </w:r>
+      </w:hyperlink>
+      <w:r>
+        <w:t xml:space="preserve"> - aide requête count 0 (post de David M </w:t>
+      </w:r>
+      <w:proofErr w:type="spellStart"/>
+      <w:r>
+        <w:t>Goodwin</w:t>
+      </w:r>
+      <w:proofErr w:type="spellEnd"/>
+      <w:r>
+        <w:t>) – 13/06/2017</w:t>
+      </w:r>
+    </w:p>
     <w:sectPr>
-      <w:headerReference w:type="default" r:id="rId40"/>
-      <w:footerReference w:type="default" r:id="rId41"/>
+      <w:headerReference w:type="default" r:id="rId41"/>
+      <w:footerReference w:type="default" r:id="rId42"/>
       <w:pgSz w:w="11906" w:h="16838"/>
       <w:pgMar w:top="1417" w:right="1417" w:bottom="1417" w:left="1417" w:header="708" w:footer="708" w:gutter="0"/>
       <w:pgNumType w:start="0"/>
@@ -15045,7 +15217,7 @@
       <w:rPr>
         <w:noProof/>
       </w:rPr>
-      <w:t>33</w:t>
+      <w:t>31</w:t>
     </w:r>
     <w:r>
       <w:fldChar w:fldCharType="end"/>
@@ -15910,7 +16082,7 @@
   <w:abstractNum w:abstractNumId="8">
     <w:nsid w:val="5B9944B9"/>
     <w:multiLevelType w:val="multilevel"/>
-    <w:tmpl w:val="100C0025"/>
+    <w:tmpl w:val="3E56D0E0"/>
     <w:lvl w:ilvl="0">
       <w:start w:val="1"/>
       <w:numFmt w:val="decimal"/>
@@ -15960,6 +16132,54 @@
       <w:pPr>
         <w:ind w:left="1008" w:hanging="1008"/>
       </w:pPr>
+      <w:rPr>
+        <w:b w:val="0"/>
+        <w:bCs w:val="0"/>
+        <w:i w:val="0"/>
+        <w:iCs w:val="0"/>
+        <w:caps w:val="0"/>
+        <w:smallCaps w:val="0"/>
+        <w:strike w:val="0"/>
+        <w:dstrike w:val="0"/>
+        <w:outline w:val="0"/>
+        <w:shadow w:val="0"/>
+        <w:emboss w:val="0"/>
+        <w:imprint w:val="0"/>
+        <w:noProof w:val="0"/>
+        <w:vanish w:val="0"/>
+        <w:spacing w:val="0"/>
+        <w:kern w:val="0"/>
+        <w:position w:val="0"/>
+        <w:u w:val="none"/>
+        <w:effect w:val="none"/>
+        <w:vertAlign w:val="baseline"/>
+        <w:em w:val="none"/>
+        <w:specVanish w:val="0"/>
+        <w14:glow w14:rad="0">
+          <w14:srgbClr w14:val="000000"/>
+        </w14:glow>
+        <w14:shadow w14:blurRad="0" w14:dist="0" w14:dir="0" w14:sx="0" w14:sy="0" w14:kx="0" w14:ky="0" w14:algn="none">
+          <w14:srgbClr w14:val="000000"/>
+        </w14:shadow>
+        <w14:reflection w14:blurRad="0" w14:stA="0" w14:stPos="0" w14:endA="0" w14:endPos="0" w14:dist="0" w14:dir="0" w14:fadeDir="0" w14:sx="0" w14:sy="0" w14:kx="0" w14:ky="0" w14:algn="none"/>
+        <w14:textOutline w14:w="0" w14:cap="rnd" w14:cmpd="sng" w14:algn="ctr">
+          <w14:noFill/>
+          <w14:prstDash w14:val="solid"/>
+          <w14:bevel/>
+        </w14:textOutline>
+        <w14:scene3d>
+          <w14:camera w14:prst="orthographicFront"/>
+          <w14:lightRig w14:rig="threePt" w14:dir="t">
+            <w14:rot w14:lat="0" w14:lon="0" w14:rev="0"/>
+          </w14:lightRig>
+        </w14:scene3d>
+        <w14:props3d w14:extrusionH="0" w14:contourW="0" w14:prstMaterial="none"/>
+        <w14:ligatures w14:val="none"/>
+        <w14:numForm w14:val="default"/>
+        <w14:numSpacing w14:val="default"/>
+        <w14:stylisticSets/>
+        <w14:cntxtAlts w14:val="0"/>
+      </w:rPr>
     </w:lvl>
     <w:lvl w:ilvl="5">
       <w:start w:val="1"/>
@@ -16622,7 +16842,6 @@
   <w:style w:type="character" w:default="1" w:styleId="Policepardfaut">
     <w:name w:val="Default Paragraph Font"/>
     <w:uiPriority w:val="1"/>
-    <w:semiHidden/>
     <w:unhideWhenUsed/>
   </w:style>
   <w:style w:type="table" w:default="1" w:styleId="TableauNormal">
@@ -17457,7 +17676,6 @@
   <w:style w:type="character" w:default="1" w:styleId="Policepardfaut">
     <w:name w:val="Default Paragraph Font"/>
     <w:uiPriority w:val="1"/>
-    <w:semiHidden/>
     <w:unhideWhenUsed/>
   </w:style>
   <w:style w:type="table" w:default="1" w:styleId="TableauNormal">
@@ -18192,7 +18410,7 @@
 </file>
 
 <file path=customXml/itemProps2.xml><?xml version="1.0" encoding="utf-8"?>
-<ds:datastoreItem xmlns:ds="http://schemas.openxmlformats.org/officeDocument/2006/customXml" ds:itemID="{0602B751-947A-4D46-A931-09BCC7EC9F4F}">
+<ds:datastoreItem xmlns:ds="http://schemas.openxmlformats.org/officeDocument/2006/customXml" ds:itemID="{21948631-CDC9-4099-8B45-53A6EAAF5A71}">
   <ds:schemaRefs>
     <ds:schemaRef ds:uri="http://schemas.openxmlformats.org/officeDocument/2006/bibliography"/>
   </ds:schemaRefs>

</xml_diff>